<commit_message>
Anna's wk3 hw edit
</commit_message>
<xml_diff>
--- a/Wk3_AgeDepthModels/Assignments/GeorgeA/Lab3_George.docx
+++ b/Wk3_AgeDepthModels/Assignments/GeorgeA/Lab3_George.docx
@@ -15,13 +15,8 @@
     </w:p>
     <w:p/>
     <w:p>
-      <w:proofErr w:type="spellStart"/>
       <w:r>
-        <w:t>Calib</w:t>
-      </w:r>
-      <w:proofErr w:type="spellEnd"/>
-      <w:r>
-        <w:t xml:space="preserve"> 7.1</w:t>
+        <w:t>Calib 7.1</w:t>
       </w:r>
     </w:p>
     <w:tbl>
@@ -104,13 +99,8 @@
             <w:tcW w:w="2605" w:type="dxa"/>
           </w:tcPr>
           <w:p>
-            <w:proofErr w:type="spellStart"/>
-            <w:r>
-              <w:t>Int</w:t>
-            </w:r>
-            <w:proofErr w:type="spellEnd"/>
-            <w:r>
-              <w:t xml:space="preserve"> Cal13</w:t>
+            <w:r>
+              <w:t>Int Cal13</w:t>
             </w:r>
           </w:p>
         </w:tc>
@@ -193,13 +183,8 @@
     </w:tbl>
     <w:p/>
     <w:p>
-      <w:proofErr w:type="spellStart"/>
       <w:r>
-        <w:t>rClam</w:t>
-      </w:r>
-      <w:proofErr w:type="spellEnd"/>
-      <w:r>
-        <w:t xml:space="preserve"> calibration </w:t>
+        <w:t xml:space="preserve">rClam calibration </w:t>
       </w:r>
     </w:p>
     <w:tbl>
@@ -263,13 +248,8 @@
             <w:tcW w:w="3325" w:type="dxa"/>
           </w:tcPr>
           <w:p>
-            <w:proofErr w:type="spellStart"/>
-            <w:r>
-              <w:t>Int</w:t>
-            </w:r>
-            <w:proofErr w:type="spellEnd"/>
-            <w:r>
-              <w:t xml:space="preserve"> Cal13</w:t>
+            <w:r>
+              <w:t>Int Cal13</w:t>
             </w:r>
           </w:p>
         </w:tc>
@@ -345,23 +325,7 @@
           </w:tcPr>
           <w:p>
             <w:r>
-              <w:t xml:space="preserve">MARINE13 w/50 </w:t>
-            </w:r>
-            <w:proofErr w:type="spellStart"/>
-            <w:r>
-              <w:t>yr</w:t>
-            </w:r>
-            <w:proofErr w:type="spellEnd"/>
-            <w:r>
-              <w:t xml:space="preserve"> correction and 30 </w:t>
-            </w:r>
-            <w:proofErr w:type="spellStart"/>
-            <w:r>
-              <w:t>yr</w:t>
-            </w:r>
-            <w:proofErr w:type="spellEnd"/>
-            <w:r>
-              <w:t xml:space="preserve"> uncertainty</w:t>
+              <w:t>MARINE13 w/50 yr correction and 30 yr uncertainty</w:t>
             </w:r>
           </w:p>
         </w:tc>
@@ -435,19 +399,11 @@
                 <w:b/>
               </w:rPr>
             </w:pPr>
-            <w:proofErr w:type="spellStart"/>
-            <w:r>
-              <w:rPr>
-                <w:b/>
-              </w:rPr>
-              <w:t>Picea</w:t>
-            </w:r>
-            <w:proofErr w:type="spellEnd"/>
-            <w:r>
-              <w:rPr>
-                <w:b/>
-              </w:rPr>
-              <w:t xml:space="preserve"> Decline</w:t>
+            <w:r>
+              <w:rPr>
+                <w:b/>
+              </w:rPr>
+              <w:t>Picea Decline</w:t>
             </w:r>
             <w:r>
               <w:rPr>
@@ -1606,16 +1562,19 @@
         <w:t xml:space="preserve">0 was about </w:t>
       </w:r>
       <w:r>
-        <w:t>four times as fast as the default, while 20 was about t</w:t>
-      </w:r>
-      <w:bookmarkStart w:id="0" w:name="_GoBack"/>
-      <w:bookmarkEnd w:id="0"/>
-      <w:r>
-        <w:t>wice as fast than the 10</w:t>
+        <w:t>four times as fast as the default, while 20 was about twice as fast than the 10</w:t>
       </w:r>
       <w:r>
         <w:t>.</w:t>
       </w:r>
+      <w:r>
+        <w:t xml:space="preserve"> </w:t>
+      </w:r>
+      <w:r>
+        <w:t>As you increase the thickness of the soil samples, the curves have a lot more uncertainty. There’s a big trade-off for shorter runtime.</w:t>
+      </w:r>
+      <w:bookmarkStart w:id="0" w:name="_GoBack"/>
+      <w:bookmarkEnd w:id="0"/>
     </w:p>
     <w:sectPr>
       <w:pgSz w:w="12240" w:h="15840"/>

</xml_diff>